<commit_message>
Test documentation is ready.
</commit_message>
<xml_diff>
--- a/StorageDevstesztdokumentacio.docx
+++ b/StorageDevstesztdokumentacio.docx
@@ -3543,8 +3543,6 @@
       <w:pPr>
         <w:pStyle w:val="Cmsor4"/>
       </w:pPr>
-      <w:bookmarkStart w:id="3" w:name="_GoBack"/>
-      <w:bookmarkEnd w:id="3"/>
       <w:r>
         <w:t xml:space="preserve">Regisztrációs funkció tesztelése </w:t>
       </w:r>
@@ -7042,8 +7040,268 @@
       </w:pPr>
     </w:p>
     <w:p/>
+    <w:p>
+      <w:pPr>
+        <w:pStyle w:val="Cmsor2"/>
+      </w:pPr>
+      <w:r>
+        <w:lastRenderedPageBreak/>
+        <w:t>Funkcionális teszt</w:t>
+      </w:r>
+      <w:r>
+        <w:t xml:space="preserve"> kimenetek (képek)</w:t>
+      </w:r>
+      <w:r>
+        <w:t>:</w:t>
+      </w:r>
+    </w:p>
+    <w:p>
+      <w:pPr>
+        <w:rPr>
+          <w:u w:val="single"/>
+        </w:rPr>
+      </w:pPr>
+      <w:r>
+        <w:rPr>
+          <w:u w:val="single"/>
+        </w:rPr>
+        <w:t>Bejelentkezés:</w:t>
+      </w:r>
+    </w:p>
+    <w:p>
+      <w:r>
+        <w:rPr>
+          <w:noProof/>
+        </w:rPr>
+        <w:drawing>
+          <wp:inline distT="0" distB="0" distL="0" distR="0">
+            <wp:extent cx="5753100" cy="2225040"/>
+            <wp:effectExtent l="0" t="0" r="0" b="3810"/>
+            <wp:docPr id="1" name="Kép 1"/>
+            <wp:cNvGraphicFramePr>
+              <a:graphicFrameLocks xmlns:a="http://schemas.openxmlformats.org/drawingml/2006/main" noChangeAspect="1"/>
+            </wp:cNvGraphicFramePr>
+            <a:graphic xmlns:a="http://schemas.openxmlformats.org/drawingml/2006/main">
+              <a:graphicData uri="http://schemas.openxmlformats.org/drawingml/2006/picture">
+                <pic:pic xmlns:pic="http://schemas.openxmlformats.org/drawingml/2006/picture">
+                  <pic:nvPicPr>
+                    <pic:cNvPr id="0" name="Picture 1"/>
+                    <pic:cNvPicPr>
+                      <a:picLocks noChangeAspect="1" noChangeArrowheads="1"/>
+                    </pic:cNvPicPr>
+                  </pic:nvPicPr>
+                  <pic:blipFill>
+                    <a:blip r:embed="rId8" cstate="print">
+                      <a:extLst>
+                        <a:ext uri="{28A0092B-C50C-407E-A947-70E740481C1C}">
+                          <a14:useLocalDpi xmlns:a14="http://schemas.microsoft.com/office/drawing/2010/main" val="0"/>
+                        </a:ext>
+                      </a:extLst>
+                    </a:blip>
+                    <a:srcRect/>
+                    <a:stretch>
+                      <a:fillRect/>
+                    </a:stretch>
+                  </pic:blipFill>
+                  <pic:spPr bwMode="auto">
+                    <a:xfrm>
+                      <a:off x="0" y="0"/>
+                      <a:ext cx="5753100" cy="2225040"/>
+                    </a:xfrm>
+                    <a:prstGeom prst="rect">
+                      <a:avLst/>
+                    </a:prstGeom>
+                    <a:noFill/>
+                    <a:ln>
+                      <a:noFill/>
+                    </a:ln>
+                  </pic:spPr>
+                </pic:pic>
+              </a:graphicData>
+            </a:graphic>
+          </wp:inline>
+        </w:drawing>
+      </w:r>
+      <w:r>
+        <w:rPr>
+          <w:noProof/>
+        </w:rPr>
+        <w:drawing>
+          <wp:inline distT="0" distB="0" distL="0" distR="0">
+            <wp:extent cx="5753100" cy="2225040"/>
+            <wp:effectExtent l="0" t="0" r="0" b="3810"/>
+            <wp:docPr id="2" name="Kép 2"/>
+            <wp:cNvGraphicFramePr>
+              <a:graphicFrameLocks xmlns:a="http://schemas.openxmlformats.org/drawingml/2006/main" noChangeAspect="1"/>
+            </wp:cNvGraphicFramePr>
+            <a:graphic xmlns:a="http://schemas.openxmlformats.org/drawingml/2006/main">
+              <a:graphicData uri="http://schemas.openxmlformats.org/drawingml/2006/picture">
+                <pic:pic xmlns:pic="http://schemas.openxmlformats.org/drawingml/2006/picture">
+                  <pic:nvPicPr>
+                    <pic:cNvPr id="0" name="Picture 2"/>
+                    <pic:cNvPicPr>
+                      <a:picLocks noChangeAspect="1" noChangeArrowheads="1"/>
+                    </pic:cNvPicPr>
+                  </pic:nvPicPr>
+                  <pic:blipFill>
+                    <a:blip r:embed="rId9" cstate="print">
+                      <a:extLst>
+                        <a:ext uri="{28A0092B-C50C-407E-A947-70E740481C1C}">
+                          <a14:useLocalDpi xmlns:a14="http://schemas.microsoft.com/office/drawing/2010/main" val="0"/>
+                        </a:ext>
+                      </a:extLst>
+                    </a:blip>
+                    <a:srcRect/>
+                    <a:stretch>
+                      <a:fillRect/>
+                    </a:stretch>
+                  </pic:blipFill>
+                  <pic:spPr bwMode="auto">
+                    <a:xfrm>
+                      <a:off x="0" y="0"/>
+                      <a:ext cx="5753100" cy="2225040"/>
+                    </a:xfrm>
+                    <a:prstGeom prst="rect">
+                      <a:avLst/>
+                    </a:prstGeom>
+                    <a:noFill/>
+                    <a:ln>
+                      <a:noFill/>
+                    </a:ln>
+                  </pic:spPr>
+                </pic:pic>
+              </a:graphicData>
+            </a:graphic>
+          </wp:inline>
+        </w:drawing>
+      </w:r>
+    </w:p>
+    <w:p>
+      <w:pPr>
+        <w:rPr>
+          <w:u w:val="single"/>
+        </w:rPr>
+      </w:pPr>
+      <w:bookmarkStart w:id="3" w:name="_GoBack"/>
+      <w:r>
+        <w:rPr>
+          <w:u w:val="single"/>
+        </w:rPr>
+        <w:t>Regisztráció:</w:t>
+      </w:r>
+      <w:bookmarkEnd w:id="3"/>
+    </w:p>
+    <w:p>
+      <w:r>
+        <w:rPr>
+          <w:noProof/>
+        </w:rPr>
+        <w:lastRenderedPageBreak/>
+        <w:drawing>
+          <wp:inline distT="0" distB="0" distL="0" distR="0">
+            <wp:extent cx="5753100" cy="2225040"/>
+            <wp:effectExtent l="0" t="0" r="0" b="3810"/>
+            <wp:docPr id="4" name="Kép 4"/>
+            <wp:cNvGraphicFramePr>
+              <a:graphicFrameLocks xmlns:a="http://schemas.openxmlformats.org/drawingml/2006/main" noChangeAspect="1"/>
+            </wp:cNvGraphicFramePr>
+            <a:graphic xmlns:a="http://schemas.openxmlformats.org/drawingml/2006/main">
+              <a:graphicData uri="http://schemas.openxmlformats.org/drawingml/2006/picture">
+                <pic:pic xmlns:pic="http://schemas.openxmlformats.org/drawingml/2006/picture">
+                  <pic:nvPicPr>
+                    <pic:cNvPr id="0" name="Picture 4"/>
+                    <pic:cNvPicPr>
+                      <a:picLocks noChangeAspect="1" noChangeArrowheads="1"/>
+                    </pic:cNvPicPr>
+                  </pic:nvPicPr>
+                  <pic:blipFill>
+                    <a:blip r:embed="rId10" cstate="print">
+                      <a:extLst>
+                        <a:ext uri="{28A0092B-C50C-407E-A947-70E740481C1C}">
+                          <a14:useLocalDpi xmlns:a14="http://schemas.microsoft.com/office/drawing/2010/main" val="0"/>
+                        </a:ext>
+                      </a:extLst>
+                    </a:blip>
+                    <a:srcRect/>
+                    <a:stretch>
+                      <a:fillRect/>
+                    </a:stretch>
+                  </pic:blipFill>
+                  <pic:spPr bwMode="auto">
+                    <a:xfrm>
+                      <a:off x="0" y="0"/>
+                      <a:ext cx="5753100" cy="2225040"/>
+                    </a:xfrm>
+                    <a:prstGeom prst="rect">
+                      <a:avLst/>
+                    </a:prstGeom>
+                    <a:noFill/>
+                    <a:ln>
+                      <a:noFill/>
+                    </a:ln>
+                  </pic:spPr>
+                </pic:pic>
+              </a:graphicData>
+            </a:graphic>
+          </wp:inline>
+        </w:drawing>
+      </w:r>
+      <w:r>
+        <w:rPr>
+          <w:noProof/>
+        </w:rPr>
+        <w:drawing>
+          <wp:inline distT="0" distB="0" distL="0" distR="0">
+            <wp:extent cx="5753100" cy="2225040"/>
+            <wp:effectExtent l="0" t="0" r="0" b="3810"/>
+            <wp:docPr id="3" name="Kép 3"/>
+            <wp:cNvGraphicFramePr>
+              <a:graphicFrameLocks xmlns:a="http://schemas.openxmlformats.org/drawingml/2006/main" noChangeAspect="1"/>
+            </wp:cNvGraphicFramePr>
+            <a:graphic xmlns:a="http://schemas.openxmlformats.org/drawingml/2006/main">
+              <a:graphicData uri="http://schemas.openxmlformats.org/drawingml/2006/picture">
+                <pic:pic xmlns:pic="http://schemas.openxmlformats.org/drawingml/2006/picture">
+                  <pic:nvPicPr>
+                    <pic:cNvPr id="0" name="Picture 3"/>
+                    <pic:cNvPicPr>
+                      <a:picLocks noChangeAspect="1" noChangeArrowheads="1"/>
+                    </pic:cNvPicPr>
+                  </pic:nvPicPr>
+                  <pic:blipFill>
+                    <a:blip r:embed="rId11" cstate="print">
+                      <a:extLst>
+                        <a:ext uri="{28A0092B-C50C-407E-A947-70E740481C1C}">
+                          <a14:useLocalDpi xmlns:a14="http://schemas.microsoft.com/office/drawing/2010/main" val="0"/>
+                        </a:ext>
+                      </a:extLst>
+                    </a:blip>
+                    <a:srcRect/>
+                    <a:stretch>
+                      <a:fillRect/>
+                    </a:stretch>
+                  </pic:blipFill>
+                  <pic:spPr bwMode="auto">
+                    <a:xfrm>
+                      <a:off x="0" y="0"/>
+                      <a:ext cx="5753100" cy="2225040"/>
+                    </a:xfrm>
+                    <a:prstGeom prst="rect">
+                      <a:avLst/>
+                    </a:prstGeom>
+                    <a:noFill/>
+                    <a:ln>
+                      <a:noFill/>
+                    </a:ln>
+                  </pic:spPr>
+                </pic:pic>
+              </a:graphicData>
+            </a:graphic>
+          </wp:inline>
+        </w:drawing>
+      </w:r>
+    </w:p>
     <w:sectPr>
-      <w:footerReference w:type="default" r:id="rId8"/>
+      <w:footerReference w:type="default" r:id="rId12"/>
       <w:pgSz w:w="11906" w:h="16838"/>
       <w:pgMar w:top="1417" w:right="1417" w:bottom="1417" w:left="1417" w:header="708" w:footer="708" w:gutter="0"/>
       <w:cols w:space="708"/>
@@ -9124,7 +9382,7 @@
 </file>
 
 <file path=customXml/itemProps1.xml><?xml version="1.0" encoding="utf-8"?>
-<ds:datastoreItem xmlns:ds="http://schemas.openxmlformats.org/officeDocument/2006/customXml" ds:itemID="{D94B7C45-224F-4DA2-88C6-2376AE8D83FD}">
+<ds:datastoreItem xmlns:ds="http://schemas.openxmlformats.org/officeDocument/2006/customXml" ds:itemID="{E4A073D7-6073-4410-B1F8-4AEC0242F060}">
   <ds:schemaRefs>
     <ds:schemaRef ds:uri="http://schemas.openxmlformats.org/officeDocument/2006/bibliography"/>
   </ds:schemaRefs>

</xml_diff>